<commit_message>
Database Backup Working, Adjusted format of Residency Template
</commit_message>
<xml_diff>
--- a/barangay-system-main/residency-template.docx
+++ b/barangay-system-main/residency-template.docx
@@ -1,6 +1,6 @@
 
 <file path=word/document.xml><?xml version="1.0" encoding="utf-8"?>
-<w:document xmlns:wpc="http://schemas.microsoft.com/office/word/2010/wordprocessingCanvas" xmlns:cx="http://schemas.microsoft.com/office/drawing/2014/chartex" xmlns:cx1="http://schemas.microsoft.com/office/drawing/2015/9/8/chartex" xmlns:cx2="http://schemas.microsoft.com/office/drawing/2015/10/21/chartex" xmlns:cx3="http://schemas.microsoft.com/office/drawing/2016/5/9/chartex" xmlns:cx4="http://schemas.microsoft.com/office/drawing/2016/5/10/chartex" xmlns:cx5="http://schemas.microsoft.com/office/drawing/2016/5/11/chartex" xmlns:cx6="http://schemas.microsoft.com/office/drawing/2016/5/12/chartex" xmlns:cx7="http://schemas.microsoft.com/office/drawing/2016/5/13/chartex" xmlns:cx8="http://schemas.microsoft.com/office/drawing/2016/5/14/chartex" xmlns:mc="http://schemas.openxmlformats.org/markup-compatibility/2006" xmlns:aink="http://schemas.microsoft.com/office/drawing/2016/ink" xmlns:am3d="http://schemas.microsoft.com/office/drawing/2017/model3d" xmlns:o="urn:schemas-microsoft-com:office:office" xmlns:r="http://schemas.openxmlformats.org/officeDocument/2006/relationships" xmlns:m="http://schemas.openxmlformats.org/officeDocument/2006/math" xmlns:v="urn:schemas-microsoft-com:vml" xmlns:wp14="http://schemas.microsoft.com/office/word/2010/wordprocessingDrawing" xmlns:wp="http://schemas.openxmlformats.org/drawingml/2006/wordprocessingDrawing" xmlns:w10="urn:schemas-microsoft-com:office:word" xmlns:w="http://schemas.openxmlformats.org/wordprocessingml/2006/main" xmlns:w14="http://schemas.microsoft.com/office/word/2010/wordml" xmlns:w15="http://schemas.microsoft.com/office/word/2012/wordml" xmlns:w16cid="http://schemas.microsoft.com/office/word/2016/wordml/cid" xmlns:w16se="http://schemas.microsoft.com/office/word/2015/wordml/symex" xmlns:wpg="http://schemas.microsoft.com/office/word/2010/wordprocessingGroup" xmlns:wpi="http://schemas.microsoft.com/office/word/2010/wordprocessingInk" xmlns:wne="http://schemas.microsoft.com/office/word/2006/wordml" xmlns:wps="http://schemas.microsoft.com/office/word/2010/wordprocessingShape" mc:Ignorable="w14 w15 w16se w16cid wp14">
+<w:document xmlns:wpc="http://schemas.microsoft.com/office/word/2010/wordprocessingCanvas" xmlns:cx="http://schemas.microsoft.com/office/drawing/2014/chartex" xmlns:cx1="http://schemas.microsoft.com/office/drawing/2015/9/8/chartex" xmlns:cx2="http://schemas.microsoft.com/office/drawing/2015/10/21/chartex" xmlns:cx3="http://schemas.microsoft.com/office/drawing/2016/5/9/chartex" xmlns:cx4="http://schemas.microsoft.com/office/drawing/2016/5/10/chartex" xmlns:cx5="http://schemas.microsoft.com/office/drawing/2016/5/11/chartex" xmlns:cx6="http://schemas.microsoft.com/office/drawing/2016/5/12/chartex" xmlns:cx7="http://schemas.microsoft.com/office/drawing/2016/5/13/chartex" xmlns:cx8="http://schemas.microsoft.com/office/drawing/2016/5/14/chartex" xmlns:mc="http://schemas.openxmlformats.org/markup-compatibility/2006" xmlns:aink="http://schemas.microsoft.com/office/drawing/2016/ink" xmlns:am3d="http://schemas.microsoft.com/office/drawing/2017/model3d" xmlns:o="urn:schemas-microsoft-com:office:office" xmlns:oel="http://schemas.microsoft.com/office/2019/extlst" xmlns:r="http://schemas.openxmlformats.org/officeDocument/2006/relationships" xmlns:m="http://schemas.openxmlformats.org/officeDocument/2006/math" xmlns:v="urn:schemas-microsoft-com:vml" xmlns:wp14="http://schemas.microsoft.com/office/word/2010/wordprocessingDrawing" xmlns:wp="http://schemas.openxmlformats.org/drawingml/2006/wordprocessingDrawing" xmlns:w10="urn:schemas-microsoft-com:office:word" xmlns:w="http://schemas.openxmlformats.org/wordprocessingml/2006/main" xmlns:w14="http://schemas.microsoft.com/office/word/2010/wordml" xmlns:w15="http://schemas.microsoft.com/office/word/2012/wordml" xmlns:w16cex="http://schemas.microsoft.com/office/word/2018/wordml/cex" xmlns:w16cid="http://schemas.microsoft.com/office/word/2016/wordml/cid" xmlns:w16="http://schemas.microsoft.com/office/word/2018/wordml" xmlns:w16du="http://schemas.microsoft.com/office/word/2023/wordml/word16du" xmlns:w16sdtdh="http://schemas.microsoft.com/office/word/2020/wordml/sdtdatahash" xmlns:w16sdtfl="http://schemas.microsoft.com/office/word/2024/wordml/sdtformatlock" xmlns:w16se="http://schemas.microsoft.com/office/word/2015/wordml/symex" xmlns:wpg="http://schemas.microsoft.com/office/word/2010/wordprocessingGroup" xmlns:wpi="http://schemas.microsoft.com/office/word/2010/wordprocessingInk" xmlns:wne="http://schemas.microsoft.com/office/word/2006/wordml" xmlns:wps="http://schemas.microsoft.com/office/word/2010/wordprocessingShape" mc:Ignorable="w14 w15 w16se w16cid w16 w16cex w16sdtdh w16sdtfl w16du wp14">
   <w:body>
     <w:p>
       <w:pPr>
@@ -386,7 +386,7 @@
       </w:r>
       <w:r>
         <w:rPr>
-          <w:rFonts w:ascii="Times New Roman" w:eastAsia="Times New Roman" w:hAnsi="Times New Roman" w:cs="Times New Roman"/>
+          <w:rFonts w:ascii="Arial" w:eastAsia="Times New Roman" w:hAnsi="Arial" w:cs="Arial"/>
           <w:b/>
           <w:i/>
           <w:iCs/>
@@ -400,7 +400,7 @@
       <w:proofErr w:type="spellStart"/>
       <w:r>
         <w:rPr>
-          <w:rFonts w:ascii="Times New Roman" w:eastAsia="Times New Roman" w:hAnsi="Times New Roman" w:cs="Times New Roman"/>
+          <w:rFonts w:ascii="Arial" w:eastAsia="Times New Roman" w:hAnsi="Arial" w:cs="Arial"/>
           <w:b/>
           <w:i/>
           <w:iCs/>
@@ -414,7 +414,7 @@
       <w:proofErr w:type="spellEnd"/>
       <w:r>
         <w:rPr>
-          <w:rFonts w:ascii="Times New Roman" w:eastAsia="Times New Roman" w:hAnsi="Times New Roman" w:cs="Times New Roman"/>
+          <w:rFonts w:ascii="Arial" w:eastAsia="Times New Roman" w:hAnsi="Arial" w:cs="Arial"/>
           <w:b/>
           <w:i/>
           <w:iCs/>
@@ -427,7 +427,7 @@
       </w:r>
       <w:r>
         <w:rPr>
-          <w:rFonts w:ascii="Times New Roman" w:eastAsia="Times New Roman" w:hAnsi="Times New Roman" w:cs="Times New Roman"/>
+          <w:rFonts w:ascii="Arial" w:eastAsia="Times New Roman" w:hAnsi="Arial" w:cs="Arial"/>
           <w:i/>
           <w:iCs/>
           <w:kern w:val="0"/>
@@ -445,7 +445,7 @@
           <w:lang w:val="en-US"/>
           <w14:ligatures w14:val="none"/>
         </w:rPr>
-        <w:tab/>
+        <w:t xml:space="preserve"> </w:t>
       </w:r>
       <w:r>
         <w:rPr>
@@ -731,7 +731,6 @@
         <w:t xml:space="preserve"> 1, City of </w:t>
       </w:r>
       <w:proofErr w:type="spellStart"/>
-      <w:proofErr w:type="gramStart"/>
       <w:r>
         <w:rPr>
           <w:rFonts w:ascii="Times New Roman" w:eastAsia="Times New Roman" w:hAnsi="Times New Roman" w:cs="Times New Roman"/>
@@ -744,7 +743,6 @@
         <w:t>Imus,Cavite</w:t>
       </w:r>
       <w:proofErr w:type="spellEnd"/>
-      <w:proofErr w:type="gramEnd"/>
       <w:r>
         <w:rPr>
           <w:rFonts w:ascii="Times New Roman" w:eastAsia="Times New Roman" w:hAnsi="Times New Roman" w:cs="Times New Roman"/>
@@ -1058,8 +1056,6 @@
         </w:rPr>
         <w:t xml:space="preserve">   </w:t>
       </w:r>
-      <w:bookmarkStart w:id="0" w:name="_GoBack"/>
-      <w:bookmarkEnd w:id="0"/>
     </w:p>
     <w:p>
       <w:pPr>
@@ -1122,23 +1118,7 @@
           <w:i/>
           <w:iCs/>
         </w:rPr>
-        <w:t xml:space="preserve"> at the </w:t>
-      </w:r>
-      <w:proofErr w:type="gramStart"/>
-      <w:r>
-        <w:rPr>
-          <w:i/>
-          <w:iCs/>
-        </w:rPr>
-        <w:t>office  of</w:t>
-      </w:r>
-      <w:proofErr w:type="gramEnd"/>
-      <w:r>
-        <w:rPr>
-          <w:i/>
-          <w:iCs/>
-        </w:rPr>
-        <w:t xml:space="preserve"> the Sangguniang Barangay of </w:t>
+        <w:t xml:space="preserve"> at the office  of the Sangguniang Barangay of </w:t>
       </w:r>
       <w:proofErr w:type="spellStart"/>
       <w:r>
@@ -2179,7 +2159,7 @@
 </file>
 
 <file path=word/endnotes.xml><?xml version="1.0" encoding="utf-8"?>
-<w:endnotes xmlns:wpc="http://schemas.microsoft.com/office/word/2010/wordprocessingCanvas" xmlns:cx="http://schemas.microsoft.com/office/drawing/2014/chartex" xmlns:cx1="http://schemas.microsoft.com/office/drawing/2015/9/8/chartex" xmlns:cx2="http://schemas.microsoft.com/office/drawing/2015/10/21/chartex" xmlns:cx3="http://schemas.microsoft.com/office/drawing/2016/5/9/chartex" xmlns:cx4="http://schemas.microsoft.com/office/drawing/2016/5/10/chartex" xmlns:cx5="http://schemas.microsoft.com/office/drawing/2016/5/11/chartex" xmlns:cx6="http://schemas.microsoft.com/office/drawing/2016/5/12/chartex" xmlns:cx7="http://schemas.microsoft.com/office/drawing/2016/5/13/chartex" xmlns:cx8="http://schemas.microsoft.com/office/drawing/2016/5/14/chartex" xmlns:mc="http://schemas.openxmlformats.org/markup-compatibility/2006" xmlns:aink="http://schemas.microsoft.com/office/drawing/2016/ink" xmlns:am3d="http://schemas.microsoft.com/office/drawing/2017/model3d" xmlns:o="urn:schemas-microsoft-com:office:office" xmlns:r="http://schemas.openxmlformats.org/officeDocument/2006/relationships" xmlns:m="http://schemas.openxmlformats.org/officeDocument/2006/math" xmlns:v="urn:schemas-microsoft-com:vml" xmlns:wp14="http://schemas.microsoft.com/office/word/2010/wordprocessingDrawing" xmlns:wp="http://schemas.openxmlformats.org/drawingml/2006/wordprocessingDrawing" xmlns:w10="urn:schemas-microsoft-com:office:word" xmlns:w="http://schemas.openxmlformats.org/wordprocessingml/2006/main" xmlns:w14="http://schemas.microsoft.com/office/word/2010/wordml" xmlns:w15="http://schemas.microsoft.com/office/word/2012/wordml" xmlns:w16cid="http://schemas.microsoft.com/office/word/2016/wordml/cid" xmlns:w16se="http://schemas.microsoft.com/office/word/2015/wordml/symex" xmlns:wpg="http://schemas.microsoft.com/office/word/2010/wordprocessingGroup" xmlns:wpi="http://schemas.microsoft.com/office/word/2010/wordprocessingInk" xmlns:wne="http://schemas.microsoft.com/office/word/2006/wordml" xmlns:wps="http://schemas.microsoft.com/office/word/2010/wordprocessingShape" mc:Ignorable="w14 w15 w16se w16cid wp14">
+<w:endnotes xmlns:wpc="http://schemas.microsoft.com/office/word/2010/wordprocessingCanvas" xmlns:cx="http://schemas.microsoft.com/office/drawing/2014/chartex" xmlns:cx1="http://schemas.microsoft.com/office/drawing/2015/9/8/chartex" xmlns:cx2="http://schemas.microsoft.com/office/drawing/2015/10/21/chartex" xmlns:cx3="http://schemas.microsoft.com/office/drawing/2016/5/9/chartex" xmlns:cx4="http://schemas.microsoft.com/office/drawing/2016/5/10/chartex" xmlns:cx5="http://schemas.microsoft.com/office/drawing/2016/5/11/chartex" xmlns:cx6="http://schemas.microsoft.com/office/drawing/2016/5/12/chartex" xmlns:cx7="http://schemas.microsoft.com/office/drawing/2016/5/13/chartex" xmlns:cx8="http://schemas.microsoft.com/office/drawing/2016/5/14/chartex" xmlns:mc="http://schemas.openxmlformats.org/markup-compatibility/2006" xmlns:aink="http://schemas.microsoft.com/office/drawing/2016/ink" xmlns:am3d="http://schemas.microsoft.com/office/drawing/2017/model3d" xmlns:o="urn:schemas-microsoft-com:office:office" xmlns:oel="http://schemas.microsoft.com/office/2019/extlst" xmlns:r="http://schemas.openxmlformats.org/officeDocument/2006/relationships" xmlns:m="http://schemas.openxmlformats.org/officeDocument/2006/math" xmlns:v="urn:schemas-microsoft-com:vml" xmlns:wp14="http://schemas.microsoft.com/office/word/2010/wordprocessingDrawing" xmlns:wp="http://schemas.openxmlformats.org/drawingml/2006/wordprocessingDrawing" xmlns:w10="urn:schemas-microsoft-com:office:word" xmlns:w="http://schemas.openxmlformats.org/wordprocessingml/2006/main" xmlns:w14="http://schemas.microsoft.com/office/word/2010/wordml" xmlns:w15="http://schemas.microsoft.com/office/word/2012/wordml" xmlns:w16cex="http://schemas.microsoft.com/office/word/2018/wordml/cex" xmlns:w16cid="http://schemas.microsoft.com/office/word/2016/wordml/cid" xmlns:w16="http://schemas.microsoft.com/office/word/2018/wordml" xmlns:w16du="http://schemas.microsoft.com/office/word/2023/wordml/word16du" xmlns:w16sdtdh="http://schemas.microsoft.com/office/word/2020/wordml/sdtdatahash" xmlns:w16sdtfl="http://schemas.microsoft.com/office/word/2024/wordml/sdtformatlock" xmlns:w16se="http://schemas.microsoft.com/office/word/2015/wordml/symex" xmlns:wpg="http://schemas.microsoft.com/office/word/2010/wordprocessingGroup" xmlns:wpi="http://schemas.microsoft.com/office/word/2010/wordprocessingInk" xmlns:wne="http://schemas.microsoft.com/office/word/2006/wordml" xmlns:wps="http://schemas.microsoft.com/office/word/2010/wordprocessingShape" mc:Ignorable="w14 w15 w16se w16cid w16 w16cex w16sdtdh w16sdtfl w16du wp14">
   <w:endnote w:type="separator" w:id="-1">
     <w:p>
       <w:pPr>
@@ -2204,7 +2184,7 @@
 </file>
 
 <file path=word/footer1.xml><?xml version="1.0" encoding="utf-8"?>
-<w:ftr xmlns:wpc="http://schemas.microsoft.com/office/word/2010/wordprocessingCanvas" xmlns:cx="http://schemas.microsoft.com/office/drawing/2014/chartex" xmlns:cx1="http://schemas.microsoft.com/office/drawing/2015/9/8/chartex" xmlns:cx2="http://schemas.microsoft.com/office/drawing/2015/10/21/chartex" xmlns:cx3="http://schemas.microsoft.com/office/drawing/2016/5/9/chartex" xmlns:cx4="http://schemas.microsoft.com/office/drawing/2016/5/10/chartex" xmlns:cx5="http://schemas.microsoft.com/office/drawing/2016/5/11/chartex" xmlns:cx6="http://schemas.microsoft.com/office/drawing/2016/5/12/chartex" xmlns:cx7="http://schemas.microsoft.com/office/drawing/2016/5/13/chartex" xmlns:cx8="http://schemas.microsoft.com/office/drawing/2016/5/14/chartex" xmlns:mc="http://schemas.openxmlformats.org/markup-compatibility/2006" xmlns:aink="http://schemas.microsoft.com/office/drawing/2016/ink" xmlns:am3d="http://schemas.microsoft.com/office/drawing/2017/model3d" xmlns:o="urn:schemas-microsoft-com:office:office" xmlns:r="http://schemas.openxmlformats.org/officeDocument/2006/relationships" xmlns:m="http://schemas.openxmlformats.org/officeDocument/2006/math" xmlns:v="urn:schemas-microsoft-com:vml" xmlns:wp14="http://schemas.microsoft.com/office/word/2010/wordprocessingDrawing" xmlns:wp="http://schemas.openxmlformats.org/drawingml/2006/wordprocessingDrawing" xmlns:w10="urn:schemas-microsoft-com:office:word" xmlns:w="http://schemas.openxmlformats.org/wordprocessingml/2006/main" xmlns:w14="http://schemas.microsoft.com/office/word/2010/wordml" xmlns:w15="http://schemas.microsoft.com/office/word/2012/wordml" xmlns:w16cid="http://schemas.microsoft.com/office/word/2016/wordml/cid" xmlns:w16se="http://schemas.microsoft.com/office/word/2015/wordml/symex" xmlns:wpg="http://schemas.microsoft.com/office/word/2010/wordprocessingGroup" xmlns:wpi="http://schemas.microsoft.com/office/word/2010/wordprocessingInk" xmlns:wne="http://schemas.microsoft.com/office/word/2006/wordml" xmlns:wps="http://schemas.microsoft.com/office/word/2010/wordprocessingShape" mc:Ignorable="w14 w15 w16se w16cid wp14">
+<w:ftr xmlns:wpc="http://schemas.microsoft.com/office/word/2010/wordprocessingCanvas" xmlns:cx="http://schemas.microsoft.com/office/drawing/2014/chartex" xmlns:cx1="http://schemas.microsoft.com/office/drawing/2015/9/8/chartex" xmlns:cx2="http://schemas.microsoft.com/office/drawing/2015/10/21/chartex" xmlns:cx3="http://schemas.microsoft.com/office/drawing/2016/5/9/chartex" xmlns:cx4="http://schemas.microsoft.com/office/drawing/2016/5/10/chartex" xmlns:cx5="http://schemas.microsoft.com/office/drawing/2016/5/11/chartex" xmlns:cx6="http://schemas.microsoft.com/office/drawing/2016/5/12/chartex" xmlns:cx7="http://schemas.microsoft.com/office/drawing/2016/5/13/chartex" xmlns:cx8="http://schemas.microsoft.com/office/drawing/2016/5/14/chartex" xmlns:mc="http://schemas.openxmlformats.org/markup-compatibility/2006" xmlns:aink="http://schemas.microsoft.com/office/drawing/2016/ink" xmlns:am3d="http://schemas.microsoft.com/office/drawing/2017/model3d" xmlns:o="urn:schemas-microsoft-com:office:office" xmlns:oel="http://schemas.microsoft.com/office/2019/extlst" xmlns:r="http://schemas.openxmlformats.org/officeDocument/2006/relationships" xmlns:m="http://schemas.openxmlformats.org/officeDocument/2006/math" xmlns:v="urn:schemas-microsoft-com:vml" xmlns:wp14="http://schemas.microsoft.com/office/word/2010/wordprocessingDrawing" xmlns:wp="http://schemas.openxmlformats.org/drawingml/2006/wordprocessingDrawing" xmlns:w10="urn:schemas-microsoft-com:office:word" xmlns:w="http://schemas.openxmlformats.org/wordprocessingml/2006/main" xmlns:w14="http://schemas.microsoft.com/office/word/2010/wordml" xmlns:w15="http://schemas.microsoft.com/office/word/2012/wordml" xmlns:w16cex="http://schemas.microsoft.com/office/word/2018/wordml/cex" xmlns:w16cid="http://schemas.microsoft.com/office/word/2016/wordml/cid" xmlns:w16="http://schemas.microsoft.com/office/word/2018/wordml" xmlns:w16du="http://schemas.microsoft.com/office/word/2023/wordml/word16du" xmlns:w16sdtdh="http://schemas.microsoft.com/office/word/2020/wordml/sdtdatahash" xmlns:w16sdtfl="http://schemas.microsoft.com/office/word/2024/wordml/sdtformatlock" xmlns:w16se="http://schemas.microsoft.com/office/word/2015/wordml/symex" xmlns:wpg="http://schemas.microsoft.com/office/word/2010/wordprocessingGroup" xmlns:wpi="http://schemas.microsoft.com/office/word/2010/wordprocessingInk" xmlns:wne="http://schemas.microsoft.com/office/word/2006/wordml" xmlns:wps="http://schemas.microsoft.com/office/word/2010/wordprocessingShape" mc:Ignorable="w14 w15 w16se w16cid w16 w16cex w16sdtdh w16sdtfl w16du wp14">
   <w:p>
     <w:pPr>
       <w:pStyle w:val="Footer"/>
@@ -2214,7 +2194,7 @@
 </file>
 
 <file path=word/footer2.xml><?xml version="1.0" encoding="utf-8"?>
-<w:ftr xmlns:wpc="http://schemas.microsoft.com/office/word/2010/wordprocessingCanvas" xmlns:cx="http://schemas.microsoft.com/office/drawing/2014/chartex" xmlns:cx1="http://schemas.microsoft.com/office/drawing/2015/9/8/chartex" xmlns:cx2="http://schemas.microsoft.com/office/drawing/2015/10/21/chartex" xmlns:cx3="http://schemas.microsoft.com/office/drawing/2016/5/9/chartex" xmlns:cx4="http://schemas.microsoft.com/office/drawing/2016/5/10/chartex" xmlns:cx5="http://schemas.microsoft.com/office/drawing/2016/5/11/chartex" xmlns:cx6="http://schemas.microsoft.com/office/drawing/2016/5/12/chartex" xmlns:cx7="http://schemas.microsoft.com/office/drawing/2016/5/13/chartex" xmlns:cx8="http://schemas.microsoft.com/office/drawing/2016/5/14/chartex" xmlns:mc="http://schemas.openxmlformats.org/markup-compatibility/2006" xmlns:aink="http://schemas.microsoft.com/office/drawing/2016/ink" xmlns:am3d="http://schemas.microsoft.com/office/drawing/2017/model3d" xmlns:o="urn:schemas-microsoft-com:office:office" xmlns:r="http://schemas.openxmlformats.org/officeDocument/2006/relationships" xmlns:m="http://schemas.openxmlformats.org/officeDocument/2006/math" xmlns:v="urn:schemas-microsoft-com:vml" xmlns:wp14="http://schemas.microsoft.com/office/word/2010/wordprocessingDrawing" xmlns:wp="http://schemas.openxmlformats.org/drawingml/2006/wordprocessingDrawing" xmlns:w10="urn:schemas-microsoft-com:office:word" xmlns:w="http://schemas.openxmlformats.org/wordprocessingml/2006/main" xmlns:w14="http://schemas.microsoft.com/office/word/2010/wordml" xmlns:w15="http://schemas.microsoft.com/office/word/2012/wordml" xmlns:w16cid="http://schemas.microsoft.com/office/word/2016/wordml/cid" xmlns:w16se="http://schemas.microsoft.com/office/word/2015/wordml/symex" xmlns:wpg="http://schemas.microsoft.com/office/word/2010/wordprocessingGroup" xmlns:wpi="http://schemas.microsoft.com/office/word/2010/wordprocessingInk" xmlns:wne="http://schemas.microsoft.com/office/word/2006/wordml" xmlns:wps="http://schemas.microsoft.com/office/word/2010/wordprocessingShape" mc:Ignorable="w14 w15 w16se w16cid wp14">
+<w:ftr xmlns:wpc="http://schemas.microsoft.com/office/word/2010/wordprocessingCanvas" xmlns:cx="http://schemas.microsoft.com/office/drawing/2014/chartex" xmlns:cx1="http://schemas.microsoft.com/office/drawing/2015/9/8/chartex" xmlns:cx2="http://schemas.microsoft.com/office/drawing/2015/10/21/chartex" xmlns:cx3="http://schemas.microsoft.com/office/drawing/2016/5/9/chartex" xmlns:cx4="http://schemas.microsoft.com/office/drawing/2016/5/10/chartex" xmlns:cx5="http://schemas.microsoft.com/office/drawing/2016/5/11/chartex" xmlns:cx6="http://schemas.microsoft.com/office/drawing/2016/5/12/chartex" xmlns:cx7="http://schemas.microsoft.com/office/drawing/2016/5/13/chartex" xmlns:cx8="http://schemas.microsoft.com/office/drawing/2016/5/14/chartex" xmlns:mc="http://schemas.openxmlformats.org/markup-compatibility/2006" xmlns:aink="http://schemas.microsoft.com/office/drawing/2016/ink" xmlns:am3d="http://schemas.microsoft.com/office/drawing/2017/model3d" xmlns:o="urn:schemas-microsoft-com:office:office" xmlns:oel="http://schemas.microsoft.com/office/2019/extlst" xmlns:r="http://schemas.openxmlformats.org/officeDocument/2006/relationships" xmlns:m="http://schemas.openxmlformats.org/officeDocument/2006/math" xmlns:v="urn:schemas-microsoft-com:vml" xmlns:wp14="http://schemas.microsoft.com/office/word/2010/wordprocessingDrawing" xmlns:wp="http://schemas.openxmlformats.org/drawingml/2006/wordprocessingDrawing" xmlns:w10="urn:schemas-microsoft-com:office:word" xmlns:w="http://schemas.openxmlformats.org/wordprocessingml/2006/main" xmlns:w14="http://schemas.microsoft.com/office/word/2010/wordml" xmlns:w15="http://schemas.microsoft.com/office/word/2012/wordml" xmlns:w16cex="http://schemas.microsoft.com/office/word/2018/wordml/cex" xmlns:w16cid="http://schemas.microsoft.com/office/word/2016/wordml/cid" xmlns:w16="http://schemas.microsoft.com/office/word/2018/wordml" xmlns:w16du="http://schemas.microsoft.com/office/word/2023/wordml/word16du" xmlns:w16sdtdh="http://schemas.microsoft.com/office/word/2020/wordml/sdtdatahash" xmlns:w16sdtfl="http://schemas.microsoft.com/office/word/2024/wordml/sdtformatlock" xmlns:w16se="http://schemas.microsoft.com/office/word/2015/wordml/symex" xmlns:wpg="http://schemas.microsoft.com/office/word/2010/wordprocessingGroup" xmlns:wpi="http://schemas.microsoft.com/office/word/2010/wordprocessingInk" xmlns:wne="http://schemas.microsoft.com/office/word/2006/wordml" xmlns:wps="http://schemas.microsoft.com/office/word/2010/wordprocessingShape" mc:Ignorable="w14 w15 w16se w16cid w16 w16cex w16sdtdh w16sdtfl w16du wp14">
   <w:p>
     <w:pPr>
       <w:pStyle w:val="Footer"/>
@@ -2224,7 +2204,7 @@
 </file>
 
 <file path=word/footer3.xml><?xml version="1.0" encoding="utf-8"?>
-<w:ftr xmlns:wpc="http://schemas.microsoft.com/office/word/2010/wordprocessingCanvas" xmlns:cx="http://schemas.microsoft.com/office/drawing/2014/chartex" xmlns:cx1="http://schemas.microsoft.com/office/drawing/2015/9/8/chartex" xmlns:cx2="http://schemas.microsoft.com/office/drawing/2015/10/21/chartex" xmlns:cx3="http://schemas.microsoft.com/office/drawing/2016/5/9/chartex" xmlns:cx4="http://schemas.microsoft.com/office/drawing/2016/5/10/chartex" xmlns:cx5="http://schemas.microsoft.com/office/drawing/2016/5/11/chartex" xmlns:cx6="http://schemas.microsoft.com/office/drawing/2016/5/12/chartex" xmlns:cx7="http://schemas.microsoft.com/office/drawing/2016/5/13/chartex" xmlns:cx8="http://schemas.microsoft.com/office/drawing/2016/5/14/chartex" xmlns:mc="http://schemas.openxmlformats.org/markup-compatibility/2006" xmlns:aink="http://schemas.microsoft.com/office/drawing/2016/ink" xmlns:am3d="http://schemas.microsoft.com/office/drawing/2017/model3d" xmlns:o="urn:schemas-microsoft-com:office:office" xmlns:r="http://schemas.openxmlformats.org/officeDocument/2006/relationships" xmlns:m="http://schemas.openxmlformats.org/officeDocument/2006/math" xmlns:v="urn:schemas-microsoft-com:vml" xmlns:wp14="http://schemas.microsoft.com/office/word/2010/wordprocessingDrawing" xmlns:wp="http://schemas.openxmlformats.org/drawingml/2006/wordprocessingDrawing" xmlns:w10="urn:schemas-microsoft-com:office:word" xmlns:w="http://schemas.openxmlformats.org/wordprocessingml/2006/main" xmlns:w14="http://schemas.microsoft.com/office/word/2010/wordml" xmlns:w15="http://schemas.microsoft.com/office/word/2012/wordml" xmlns:w16cid="http://schemas.microsoft.com/office/word/2016/wordml/cid" xmlns:w16se="http://schemas.microsoft.com/office/word/2015/wordml/symex" xmlns:wpg="http://schemas.microsoft.com/office/word/2010/wordprocessingGroup" xmlns:wpi="http://schemas.microsoft.com/office/word/2010/wordprocessingInk" xmlns:wne="http://schemas.microsoft.com/office/word/2006/wordml" xmlns:wps="http://schemas.microsoft.com/office/word/2010/wordprocessingShape" mc:Ignorable="w14 w15 w16se w16cid wp14">
+<w:ftr xmlns:wpc="http://schemas.microsoft.com/office/word/2010/wordprocessingCanvas" xmlns:cx="http://schemas.microsoft.com/office/drawing/2014/chartex" xmlns:cx1="http://schemas.microsoft.com/office/drawing/2015/9/8/chartex" xmlns:cx2="http://schemas.microsoft.com/office/drawing/2015/10/21/chartex" xmlns:cx3="http://schemas.microsoft.com/office/drawing/2016/5/9/chartex" xmlns:cx4="http://schemas.microsoft.com/office/drawing/2016/5/10/chartex" xmlns:cx5="http://schemas.microsoft.com/office/drawing/2016/5/11/chartex" xmlns:cx6="http://schemas.microsoft.com/office/drawing/2016/5/12/chartex" xmlns:cx7="http://schemas.microsoft.com/office/drawing/2016/5/13/chartex" xmlns:cx8="http://schemas.microsoft.com/office/drawing/2016/5/14/chartex" xmlns:mc="http://schemas.openxmlformats.org/markup-compatibility/2006" xmlns:aink="http://schemas.microsoft.com/office/drawing/2016/ink" xmlns:am3d="http://schemas.microsoft.com/office/drawing/2017/model3d" xmlns:o="urn:schemas-microsoft-com:office:office" xmlns:oel="http://schemas.microsoft.com/office/2019/extlst" xmlns:r="http://schemas.openxmlformats.org/officeDocument/2006/relationships" xmlns:m="http://schemas.openxmlformats.org/officeDocument/2006/math" xmlns:v="urn:schemas-microsoft-com:vml" xmlns:wp14="http://schemas.microsoft.com/office/word/2010/wordprocessingDrawing" xmlns:wp="http://schemas.openxmlformats.org/drawingml/2006/wordprocessingDrawing" xmlns:w10="urn:schemas-microsoft-com:office:word" xmlns:w="http://schemas.openxmlformats.org/wordprocessingml/2006/main" xmlns:w14="http://schemas.microsoft.com/office/word/2010/wordml" xmlns:w15="http://schemas.microsoft.com/office/word/2012/wordml" xmlns:w16cex="http://schemas.microsoft.com/office/word/2018/wordml/cex" xmlns:w16cid="http://schemas.microsoft.com/office/word/2016/wordml/cid" xmlns:w16="http://schemas.microsoft.com/office/word/2018/wordml" xmlns:w16du="http://schemas.microsoft.com/office/word/2023/wordml/word16du" xmlns:w16sdtdh="http://schemas.microsoft.com/office/word/2020/wordml/sdtdatahash" xmlns:w16sdtfl="http://schemas.microsoft.com/office/word/2024/wordml/sdtformatlock" xmlns:w16se="http://schemas.microsoft.com/office/word/2015/wordml/symex" xmlns:wpg="http://schemas.microsoft.com/office/word/2010/wordprocessingGroup" xmlns:wpi="http://schemas.microsoft.com/office/word/2010/wordprocessingInk" xmlns:wne="http://schemas.microsoft.com/office/word/2006/wordml" xmlns:wps="http://schemas.microsoft.com/office/word/2010/wordprocessingShape" mc:Ignorable="w14 w15 w16se w16cid w16 w16cex w16sdtdh w16sdtfl w16du wp14">
   <w:p>
     <w:pPr>
       <w:pStyle w:val="Footer"/>
@@ -2234,7 +2214,7 @@
 </file>
 
 <file path=word/footnotes.xml><?xml version="1.0" encoding="utf-8"?>
-<w:footnotes xmlns:wpc="http://schemas.microsoft.com/office/word/2010/wordprocessingCanvas" xmlns:cx="http://schemas.microsoft.com/office/drawing/2014/chartex" xmlns:cx1="http://schemas.microsoft.com/office/drawing/2015/9/8/chartex" xmlns:cx2="http://schemas.microsoft.com/office/drawing/2015/10/21/chartex" xmlns:cx3="http://schemas.microsoft.com/office/drawing/2016/5/9/chartex" xmlns:cx4="http://schemas.microsoft.com/office/drawing/2016/5/10/chartex" xmlns:cx5="http://schemas.microsoft.com/office/drawing/2016/5/11/chartex" xmlns:cx6="http://schemas.microsoft.com/office/drawing/2016/5/12/chartex" xmlns:cx7="http://schemas.microsoft.com/office/drawing/2016/5/13/chartex" xmlns:cx8="http://schemas.microsoft.com/office/drawing/2016/5/14/chartex" xmlns:mc="http://schemas.openxmlformats.org/markup-compatibility/2006" xmlns:aink="http://schemas.microsoft.com/office/drawing/2016/ink" xmlns:am3d="http://schemas.microsoft.com/office/drawing/2017/model3d" xmlns:o="urn:schemas-microsoft-com:office:office" xmlns:r="http://schemas.openxmlformats.org/officeDocument/2006/relationships" xmlns:m="http://schemas.openxmlformats.org/officeDocument/2006/math" xmlns:v="urn:schemas-microsoft-com:vml" xmlns:wp14="http://schemas.microsoft.com/office/word/2010/wordprocessingDrawing" xmlns:wp="http://schemas.openxmlformats.org/drawingml/2006/wordprocessingDrawing" xmlns:w10="urn:schemas-microsoft-com:office:word" xmlns:w="http://schemas.openxmlformats.org/wordprocessingml/2006/main" xmlns:w14="http://schemas.microsoft.com/office/word/2010/wordml" xmlns:w15="http://schemas.microsoft.com/office/word/2012/wordml" xmlns:w16cid="http://schemas.microsoft.com/office/word/2016/wordml/cid" xmlns:w16se="http://schemas.microsoft.com/office/word/2015/wordml/symex" xmlns:wpg="http://schemas.microsoft.com/office/word/2010/wordprocessingGroup" xmlns:wpi="http://schemas.microsoft.com/office/word/2010/wordprocessingInk" xmlns:wne="http://schemas.microsoft.com/office/word/2006/wordml" xmlns:wps="http://schemas.microsoft.com/office/word/2010/wordprocessingShape" mc:Ignorable="w14 w15 w16se w16cid wp14">
+<w:footnotes xmlns:wpc="http://schemas.microsoft.com/office/word/2010/wordprocessingCanvas" xmlns:cx="http://schemas.microsoft.com/office/drawing/2014/chartex" xmlns:cx1="http://schemas.microsoft.com/office/drawing/2015/9/8/chartex" xmlns:cx2="http://schemas.microsoft.com/office/drawing/2015/10/21/chartex" xmlns:cx3="http://schemas.microsoft.com/office/drawing/2016/5/9/chartex" xmlns:cx4="http://schemas.microsoft.com/office/drawing/2016/5/10/chartex" xmlns:cx5="http://schemas.microsoft.com/office/drawing/2016/5/11/chartex" xmlns:cx6="http://schemas.microsoft.com/office/drawing/2016/5/12/chartex" xmlns:cx7="http://schemas.microsoft.com/office/drawing/2016/5/13/chartex" xmlns:cx8="http://schemas.microsoft.com/office/drawing/2016/5/14/chartex" xmlns:mc="http://schemas.openxmlformats.org/markup-compatibility/2006" xmlns:aink="http://schemas.microsoft.com/office/drawing/2016/ink" xmlns:am3d="http://schemas.microsoft.com/office/drawing/2017/model3d" xmlns:o="urn:schemas-microsoft-com:office:office" xmlns:oel="http://schemas.microsoft.com/office/2019/extlst" xmlns:r="http://schemas.openxmlformats.org/officeDocument/2006/relationships" xmlns:m="http://schemas.openxmlformats.org/officeDocument/2006/math" xmlns:v="urn:schemas-microsoft-com:vml" xmlns:wp14="http://schemas.microsoft.com/office/word/2010/wordprocessingDrawing" xmlns:wp="http://schemas.openxmlformats.org/drawingml/2006/wordprocessingDrawing" xmlns:w10="urn:schemas-microsoft-com:office:word" xmlns:w="http://schemas.openxmlformats.org/wordprocessingml/2006/main" xmlns:w14="http://schemas.microsoft.com/office/word/2010/wordml" xmlns:w15="http://schemas.microsoft.com/office/word/2012/wordml" xmlns:w16cex="http://schemas.microsoft.com/office/word/2018/wordml/cex" xmlns:w16cid="http://schemas.microsoft.com/office/word/2016/wordml/cid" xmlns:w16="http://schemas.microsoft.com/office/word/2018/wordml" xmlns:w16du="http://schemas.microsoft.com/office/word/2023/wordml/word16du" xmlns:w16sdtdh="http://schemas.microsoft.com/office/word/2020/wordml/sdtdatahash" xmlns:w16sdtfl="http://schemas.microsoft.com/office/word/2024/wordml/sdtformatlock" xmlns:w16se="http://schemas.microsoft.com/office/word/2015/wordml/symex" xmlns:wpg="http://schemas.microsoft.com/office/word/2010/wordprocessingGroup" xmlns:wpi="http://schemas.microsoft.com/office/word/2010/wordprocessingInk" xmlns:wne="http://schemas.microsoft.com/office/word/2006/wordml" xmlns:wps="http://schemas.microsoft.com/office/word/2010/wordprocessingShape" mc:Ignorable="w14 w15 w16se w16cid w16 w16cex w16sdtdh w16sdtfl w16du wp14">
   <w:footnote w:type="separator" w:id="-1">
     <w:p>
       <w:pPr>
@@ -2259,7 +2239,7 @@
 </file>
 
 <file path=word/header1.xml><?xml version="1.0" encoding="utf-8"?>
-<w:hdr xmlns:wpc="http://schemas.microsoft.com/office/word/2010/wordprocessingCanvas" xmlns:cx="http://schemas.microsoft.com/office/drawing/2014/chartex" xmlns:cx1="http://schemas.microsoft.com/office/drawing/2015/9/8/chartex" xmlns:cx2="http://schemas.microsoft.com/office/drawing/2015/10/21/chartex" xmlns:cx3="http://schemas.microsoft.com/office/drawing/2016/5/9/chartex" xmlns:cx4="http://schemas.microsoft.com/office/drawing/2016/5/10/chartex" xmlns:cx5="http://schemas.microsoft.com/office/drawing/2016/5/11/chartex" xmlns:cx6="http://schemas.microsoft.com/office/drawing/2016/5/12/chartex" xmlns:cx7="http://schemas.microsoft.com/office/drawing/2016/5/13/chartex" xmlns:cx8="http://schemas.microsoft.com/office/drawing/2016/5/14/chartex" xmlns:mc="http://schemas.openxmlformats.org/markup-compatibility/2006" xmlns:aink="http://schemas.microsoft.com/office/drawing/2016/ink" xmlns:am3d="http://schemas.microsoft.com/office/drawing/2017/model3d" xmlns:o="urn:schemas-microsoft-com:office:office" xmlns:r="http://schemas.openxmlformats.org/officeDocument/2006/relationships" xmlns:m="http://schemas.openxmlformats.org/officeDocument/2006/math" xmlns:v="urn:schemas-microsoft-com:vml" xmlns:wp14="http://schemas.microsoft.com/office/word/2010/wordprocessingDrawing" xmlns:wp="http://schemas.openxmlformats.org/drawingml/2006/wordprocessingDrawing" xmlns:w10="urn:schemas-microsoft-com:office:word" xmlns:w="http://schemas.openxmlformats.org/wordprocessingml/2006/main" xmlns:w14="http://schemas.microsoft.com/office/word/2010/wordml" xmlns:w15="http://schemas.microsoft.com/office/word/2012/wordml" xmlns:w16cid="http://schemas.microsoft.com/office/word/2016/wordml/cid" xmlns:w16se="http://schemas.microsoft.com/office/word/2015/wordml/symex" xmlns:wpg="http://schemas.microsoft.com/office/word/2010/wordprocessingGroup" xmlns:wpi="http://schemas.microsoft.com/office/word/2010/wordprocessingInk" xmlns:wne="http://schemas.microsoft.com/office/word/2006/wordml" xmlns:wps="http://schemas.microsoft.com/office/word/2010/wordprocessingShape" mc:Ignorable="w14 w15 w16se w16cid wp14">
+<w:hdr xmlns:wpc="http://schemas.microsoft.com/office/word/2010/wordprocessingCanvas" xmlns:cx="http://schemas.microsoft.com/office/drawing/2014/chartex" xmlns:cx1="http://schemas.microsoft.com/office/drawing/2015/9/8/chartex" xmlns:cx2="http://schemas.microsoft.com/office/drawing/2015/10/21/chartex" xmlns:cx3="http://schemas.microsoft.com/office/drawing/2016/5/9/chartex" xmlns:cx4="http://schemas.microsoft.com/office/drawing/2016/5/10/chartex" xmlns:cx5="http://schemas.microsoft.com/office/drawing/2016/5/11/chartex" xmlns:cx6="http://schemas.microsoft.com/office/drawing/2016/5/12/chartex" xmlns:cx7="http://schemas.microsoft.com/office/drawing/2016/5/13/chartex" xmlns:cx8="http://schemas.microsoft.com/office/drawing/2016/5/14/chartex" xmlns:mc="http://schemas.openxmlformats.org/markup-compatibility/2006" xmlns:aink="http://schemas.microsoft.com/office/drawing/2016/ink" xmlns:am3d="http://schemas.microsoft.com/office/drawing/2017/model3d" xmlns:o="urn:schemas-microsoft-com:office:office" xmlns:oel="http://schemas.microsoft.com/office/2019/extlst" xmlns:r="http://schemas.openxmlformats.org/officeDocument/2006/relationships" xmlns:m="http://schemas.openxmlformats.org/officeDocument/2006/math" xmlns:v="urn:schemas-microsoft-com:vml" xmlns:wp14="http://schemas.microsoft.com/office/word/2010/wordprocessingDrawing" xmlns:wp="http://schemas.openxmlformats.org/drawingml/2006/wordprocessingDrawing" xmlns:w10="urn:schemas-microsoft-com:office:word" xmlns:w="http://schemas.openxmlformats.org/wordprocessingml/2006/main" xmlns:w14="http://schemas.microsoft.com/office/word/2010/wordml" xmlns:w15="http://schemas.microsoft.com/office/word/2012/wordml" xmlns:w16cex="http://schemas.microsoft.com/office/word/2018/wordml/cex" xmlns:w16cid="http://schemas.microsoft.com/office/word/2016/wordml/cid" xmlns:w16="http://schemas.microsoft.com/office/word/2018/wordml" xmlns:w16du="http://schemas.microsoft.com/office/word/2023/wordml/word16du" xmlns:w16sdtdh="http://schemas.microsoft.com/office/word/2020/wordml/sdtdatahash" xmlns:w16sdtfl="http://schemas.microsoft.com/office/word/2024/wordml/sdtformatlock" xmlns:w16se="http://schemas.microsoft.com/office/word/2015/wordml/symex" xmlns:wpg="http://schemas.microsoft.com/office/word/2010/wordprocessingGroup" xmlns:wpi="http://schemas.microsoft.com/office/word/2010/wordprocessingInk" xmlns:wne="http://schemas.microsoft.com/office/word/2006/wordml" xmlns:wps="http://schemas.microsoft.com/office/word/2010/wordprocessingShape" mc:Ignorable="w14 w15 w16se w16cid w16 w16cex w16sdtdh w16sdtfl w16du wp14">
   <w:p>
     <w:pPr>
       <w:pStyle w:val="Header"/>
@@ -2269,7 +2249,7 @@
 </file>
 
 <file path=word/header2.xml><?xml version="1.0" encoding="utf-8"?>
-<w:hdr xmlns:wpc="http://schemas.microsoft.com/office/word/2010/wordprocessingCanvas" xmlns:cx="http://schemas.microsoft.com/office/drawing/2014/chartex" xmlns:cx1="http://schemas.microsoft.com/office/drawing/2015/9/8/chartex" xmlns:cx2="http://schemas.microsoft.com/office/drawing/2015/10/21/chartex" xmlns:cx3="http://schemas.microsoft.com/office/drawing/2016/5/9/chartex" xmlns:cx4="http://schemas.microsoft.com/office/drawing/2016/5/10/chartex" xmlns:cx5="http://schemas.microsoft.com/office/drawing/2016/5/11/chartex" xmlns:cx6="http://schemas.microsoft.com/office/drawing/2016/5/12/chartex" xmlns:cx7="http://schemas.microsoft.com/office/drawing/2016/5/13/chartex" xmlns:cx8="http://schemas.microsoft.com/office/drawing/2016/5/14/chartex" xmlns:mc="http://schemas.openxmlformats.org/markup-compatibility/2006" xmlns:aink="http://schemas.microsoft.com/office/drawing/2016/ink" xmlns:am3d="http://schemas.microsoft.com/office/drawing/2017/model3d" xmlns:o="urn:schemas-microsoft-com:office:office" xmlns:r="http://schemas.openxmlformats.org/officeDocument/2006/relationships" xmlns:m="http://schemas.openxmlformats.org/officeDocument/2006/math" xmlns:v="urn:schemas-microsoft-com:vml" xmlns:wp14="http://schemas.microsoft.com/office/word/2010/wordprocessingDrawing" xmlns:wp="http://schemas.openxmlformats.org/drawingml/2006/wordprocessingDrawing" xmlns:w10="urn:schemas-microsoft-com:office:word" xmlns:w="http://schemas.openxmlformats.org/wordprocessingml/2006/main" xmlns:w14="http://schemas.microsoft.com/office/word/2010/wordml" xmlns:w15="http://schemas.microsoft.com/office/word/2012/wordml" xmlns:w16cid="http://schemas.microsoft.com/office/word/2016/wordml/cid" xmlns:w16se="http://schemas.microsoft.com/office/word/2015/wordml/symex" xmlns:wpg="http://schemas.microsoft.com/office/word/2010/wordprocessingGroup" xmlns:wpi="http://schemas.microsoft.com/office/word/2010/wordprocessingInk" xmlns:wne="http://schemas.microsoft.com/office/word/2006/wordml" xmlns:wps="http://schemas.microsoft.com/office/word/2010/wordprocessingShape" mc:Ignorable="w14 w15 w16se w16cid wp14">
+<w:hdr xmlns:wpc="http://schemas.microsoft.com/office/word/2010/wordprocessingCanvas" xmlns:cx="http://schemas.microsoft.com/office/drawing/2014/chartex" xmlns:cx1="http://schemas.microsoft.com/office/drawing/2015/9/8/chartex" xmlns:cx2="http://schemas.microsoft.com/office/drawing/2015/10/21/chartex" xmlns:cx3="http://schemas.microsoft.com/office/drawing/2016/5/9/chartex" xmlns:cx4="http://schemas.microsoft.com/office/drawing/2016/5/10/chartex" xmlns:cx5="http://schemas.microsoft.com/office/drawing/2016/5/11/chartex" xmlns:cx6="http://schemas.microsoft.com/office/drawing/2016/5/12/chartex" xmlns:cx7="http://schemas.microsoft.com/office/drawing/2016/5/13/chartex" xmlns:cx8="http://schemas.microsoft.com/office/drawing/2016/5/14/chartex" xmlns:mc="http://schemas.openxmlformats.org/markup-compatibility/2006" xmlns:aink="http://schemas.microsoft.com/office/drawing/2016/ink" xmlns:am3d="http://schemas.microsoft.com/office/drawing/2017/model3d" xmlns:o="urn:schemas-microsoft-com:office:office" xmlns:oel="http://schemas.microsoft.com/office/2019/extlst" xmlns:r="http://schemas.openxmlformats.org/officeDocument/2006/relationships" xmlns:m="http://schemas.openxmlformats.org/officeDocument/2006/math" xmlns:v="urn:schemas-microsoft-com:vml" xmlns:wp14="http://schemas.microsoft.com/office/word/2010/wordprocessingDrawing" xmlns:wp="http://schemas.openxmlformats.org/drawingml/2006/wordprocessingDrawing" xmlns:w10="urn:schemas-microsoft-com:office:word" xmlns:w="http://schemas.openxmlformats.org/wordprocessingml/2006/main" xmlns:w14="http://schemas.microsoft.com/office/word/2010/wordml" xmlns:w15="http://schemas.microsoft.com/office/word/2012/wordml" xmlns:w16cex="http://schemas.microsoft.com/office/word/2018/wordml/cex" xmlns:w16cid="http://schemas.microsoft.com/office/word/2016/wordml/cid" xmlns:w16="http://schemas.microsoft.com/office/word/2018/wordml" xmlns:w16du="http://schemas.microsoft.com/office/word/2023/wordml/word16du" xmlns:w16sdtdh="http://schemas.microsoft.com/office/word/2020/wordml/sdtdatahash" xmlns:w16sdtfl="http://schemas.microsoft.com/office/word/2024/wordml/sdtformatlock" xmlns:w16se="http://schemas.microsoft.com/office/word/2015/wordml/symex" xmlns:wpg="http://schemas.microsoft.com/office/word/2010/wordprocessingGroup" xmlns:wpi="http://schemas.microsoft.com/office/word/2010/wordprocessingInk" xmlns:wne="http://schemas.microsoft.com/office/word/2006/wordml" xmlns:wps="http://schemas.microsoft.com/office/word/2010/wordprocessingShape" mc:Ignorable="w14 w15 w16se w16cid w16 w16cex w16sdtdh w16sdtfl w16du wp14">
   <w:p>
     <w:pPr>
       <w:pStyle w:val="Header"/>
@@ -2341,7 +2321,7 @@
 </file>
 
 <file path=word/header3.xml><?xml version="1.0" encoding="utf-8"?>
-<w:hdr xmlns:wpc="http://schemas.microsoft.com/office/word/2010/wordprocessingCanvas" xmlns:cx="http://schemas.microsoft.com/office/drawing/2014/chartex" xmlns:cx1="http://schemas.microsoft.com/office/drawing/2015/9/8/chartex" xmlns:cx2="http://schemas.microsoft.com/office/drawing/2015/10/21/chartex" xmlns:cx3="http://schemas.microsoft.com/office/drawing/2016/5/9/chartex" xmlns:cx4="http://schemas.microsoft.com/office/drawing/2016/5/10/chartex" xmlns:cx5="http://schemas.microsoft.com/office/drawing/2016/5/11/chartex" xmlns:cx6="http://schemas.microsoft.com/office/drawing/2016/5/12/chartex" xmlns:cx7="http://schemas.microsoft.com/office/drawing/2016/5/13/chartex" xmlns:cx8="http://schemas.microsoft.com/office/drawing/2016/5/14/chartex" xmlns:mc="http://schemas.openxmlformats.org/markup-compatibility/2006" xmlns:aink="http://schemas.microsoft.com/office/drawing/2016/ink" xmlns:am3d="http://schemas.microsoft.com/office/drawing/2017/model3d" xmlns:o="urn:schemas-microsoft-com:office:office" xmlns:r="http://schemas.openxmlformats.org/officeDocument/2006/relationships" xmlns:m="http://schemas.openxmlformats.org/officeDocument/2006/math" xmlns:v="urn:schemas-microsoft-com:vml" xmlns:wp14="http://schemas.microsoft.com/office/word/2010/wordprocessingDrawing" xmlns:wp="http://schemas.openxmlformats.org/drawingml/2006/wordprocessingDrawing" xmlns:w10="urn:schemas-microsoft-com:office:word" xmlns:w="http://schemas.openxmlformats.org/wordprocessingml/2006/main" xmlns:w14="http://schemas.microsoft.com/office/word/2010/wordml" xmlns:w15="http://schemas.microsoft.com/office/word/2012/wordml" xmlns:w16cid="http://schemas.microsoft.com/office/word/2016/wordml/cid" xmlns:w16se="http://schemas.microsoft.com/office/word/2015/wordml/symex" xmlns:wpg="http://schemas.microsoft.com/office/word/2010/wordprocessingGroup" xmlns:wpi="http://schemas.microsoft.com/office/word/2010/wordprocessingInk" xmlns:wne="http://schemas.microsoft.com/office/word/2006/wordml" xmlns:wps="http://schemas.microsoft.com/office/word/2010/wordprocessingShape" mc:Ignorable="w14 w15 w16se w16cid wp14">
+<w:hdr xmlns:wpc="http://schemas.microsoft.com/office/word/2010/wordprocessingCanvas" xmlns:cx="http://schemas.microsoft.com/office/drawing/2014/chartex" xmlns:cx1="http://schemas.microsoft.com/office/drawing/2015/9/8/chartex" xmlns:cx2="http://schemas.microsoft.com/office/drawing/2015/10/21/chartex" xmlns:cx3="http://schemas.microsoft.com/office/drawing/2016/5/9/chartex" xmlns:cx4="http://schemas.microsoft.com/office/drawing/2016/5/10/chartex" xmlns:cx5="http://schemas.microsoft.com/office/drawing/2016/5/11/chartex" xmlns:cx6="http://schemas.microsoft.com/office/drawing/2016/5/12/chartex" xmlns:cx7="http://schemas.microsoft.com/office/drawing/2016/5/13/chartex" xmlns:cx8="http://schemas.microsoft.com/office/drawing/2016/5/14/chartex" xmlns:mc="http://schemas.openxmlformats.org/markup-compatibility/2006" xmlns:aink="http://schemas.microsoft.com/office/drawing/2016/ink" xmlns:am3d="http://schemas.microsoft.com/office/drawing/2017/model3d" xmlns:o="urn:schemas-microsoft-com:office:office" xmlns:oel="http://schemas.microsoft.com/office/2019/extlst" xmlns:r="http://schemas.openxmlformats.org/officeDocument/2006/relationships" xmlns:m="http://schemas.openxmlformats.org/officeDocument/2006/math" xmlns:v="urn:schemas-microsoft-com:vml" xmlns:wp14="http://schemas.microsoft.com/office/word/2010/wordprocessingDrawing" xmlns:wp="http://schemas.openxmlformats.org/drawingml/2006/wordprocessingDrawing" xmlns:w10="urn:schemas-microsoft-com:office:word" xmlns:w="http://schemas.openxmlformats.org/wordprocessingml/2006/main" xmlns:w14="http://schemas.microsoft.com/office/word/2010/wordml" xmlns:w15="http://schemas.microsoft.com/office/word/2012/wordml" xmlns:w16cex="http://schemas.microsoft.com/office/word/2018/wordml/cex" xmlns:w16cid="http://schemas.microsoft.com/office/word/2016/wordml/cid" xmlns:w16="http://schemas.microsoft.com/office/word/2018/wordml" xmlns:w16du="http://schemas.microsoft.com/office/word/2023/wordml/word16du" xmlns:w16sdtdh="http://schemas.microsoft.com/office/word/2020/wordml/sdtdatahash" xmlns:w16sdtfl="http://schemas.microsoft.com/office/word/2024/wordml/sdtformatlock" xmlns:w16se="http://schemas.microsoft.com/office/word/2015/wordml/symex" xmlns:wpg="http://schemas.microsoft.com/office/word/2010/wordprocessingGroup" xmlns:wpi="http://schemas.microsoft.com/office/word/2010/wordprocessingInk" xmlns:wne="http://schemas.microsoft.com/office/word/2006/wordml" xmlns:wps="http://schemas.microsoft.com/office/word/2010/wordprocessingShape" mc:Ignorable="w14 w15 w16se w16cid w16 w16cex w16sdtdh w16sdtfl w16du wp14">
   <w:p>
     <w:pPr>
       <w:pStyle w:val="Header"/>
@@ -2351,7 +2331,7 @@
 </file>
 
 <file path=word/styles.xml><?xml version="1.0" encoding="utf-8"?>
-<w:styles xmlns:mc="http://schemas.openxmlformats.org/markup-compatibility/2006" xmlns:r="http://schemas.openxmlformats.org/officeDocument/2006/relationships" xmlns:w="http://schemas.openxmlformats.org/wordprocessingml/2006/main" xmlns:w14="http://schemas.microsoft.com/office/word/2010/wordml" xmlns:w15="http://schemas.microsoft.com/office/word/2012/wordml" xmlns:w16cid="http://schemas.microsoft.com/office/word/2016/wordml/cid" xmlns:w16se="http://schemas.microsoft.com/office/word/2015/wordml/symex" mc:Ignorable="w14 w15 w16se w16cid">
+<w:styles xmlns:mc="http://schemas.openxmlformats.org/markup-compatibility/2006" xmlns:r="http://schemas.openxmlformats.org/officeDocument/2006/relationships" xmlns:w="http://schemas.openxmlformats.org/wordprocessingml/2006/main" xmlns:w14="http://schemas.microsoft.com/office/word/2010/wordml" xmlns:w15="http://schemas.microsoft.com/office/word/2012/wordml" xmlns:w16cex="http://schemas.microsoft.com/office/word/2018/wordml/cex" xmlns:w16cid="http://schemas.microsoft.com/office/word/2016/wordml/cid" xmlns:w16="http://schemas.microsoft.com/office/word/2018/wordml" xmlns:w16du="http://schemas.microsoft.com/office/word/2023/wordml/word16du" xmlns:w16sdtdh="http://schemas.microsoft.com/office/word/2020/wordml/sdtdatahash" xmlns:w16sdtfl="http://schemas.microsoft.com/office/word/2024/wordml/sdtformatlock" xmlns:w16se="http://schemas.microsoft.com/office/word/2015/wordml/symex" mc:Ignorable="w14 w15 w16se w16cid w16 w16cex w16sdtdh w16sdtfl w16du">
   <w:docDefaults>
     <w:rPrDefault>
       <w:rPr>
@@ -2361,7 +2341,7 @@
     </w:rPrDefault>
     <w:pPrDefault/>
   </w:docDefaults>
-  <w:latentStyles w:defLockedState="0" w:defUIPriority="99" w:defSemiHidden="0" w:defUnhideWhenUsed="0" w:defQFormat="0" w:count="375">
+  <w:latentStyles w:defLockedState="0" w:defUIPriority="99" w:defSemiHidden="0" w:defUnhideWhenUsed="0" w:defQFormat="0" w:count="376">
     <w:lsdException w:name="Normal" w:uiPriority="0" w:qFormat="1"/>
     <w:lsdException w:name="heading 1" w:uiPriority="9" w:qFormat="1"/>
     <w:lsdException w:name="heading 2" w:semiHidden="1" w:uiPriority="9" w:unhideWhenUsed="1" w:qFormat="1"/>
@@ -2737,6 +2717,7 @@
     <w:lsdException w:name="Smart Hyperlink" w:semiHidden="1" w:unhideWhenUsed="1"/>
     <w:lsdException w:name="Hashtag" w:semiHidden="1" w:unhideWhenUsed="1"/>
     <w:lsdException w:name="Unresolved Mention" w:semiHidden="1" w:unhideWhenUsed="1"/>
+    <w:lsdException w:name="Smart Link" w:semiHidden="1" w:unhideWhenUsed="1"/>
   </w:latentStyles>
   <w:style w:type="paragraph" w:default="1" w:styleId="Normal">
     <w:name w:val="Normal"/>

</xml_diff>